<commit_message>
final bao cao + code
</commit_message>
<xml_diff>
--- a/Bao_Cao/Nhóm 6 - Đề cương đồ án TTNT.docx
+++ b/Bao_Cao/Nhóm 6 - Đề cương đồ án TTNT.docx
@@ -1082,7 +1082,7 @@
         <w:jc w:val="both"/>
         <w:textAlignment w:val="auto"/>
         <w:rPr>
-          <w:rFonts w:hint="default"/>
+          <w:rFonts w:hint="default" w:ascii="Times New Roman" w:hAnsi="Times New Roman" w:cs="Times New Roman"/>
           <w:b w:val="0"/>
           <w:bCs/>
           <w:color w:val="000000"/>
@@ -1093,15 +1093,15 @@
       </w:pPr>
       <w:r>
         <w:rPr>
-          <w:rFonts w:hint="default"/>
-          <w:b w:val="0"/>
-          <w:bCs/>
-          <w:color w:val="000000"/>
-          <w:sz w:val="26"/>
-          <w:szCs w:val="26"/>
-          <w:lang w:val="en-US"/>
-        </w:rPr>
-        <w:t>Hệ thống đề xuất phim dựa trên nội dung đóng vai trò quan trọng trong việc cung cấp trải nghiệm tốt hơn cho người dùng bằng cách gợi ý những bộ phim phù hợp với sở thích cá nhân. Với sự gia tăng nhanh chóng của các bộ phim và nội dung số, người dùng thường gặp khó khăn trong việc chọn lựa phim để xem. Các phương pháp truyền thống như dựa trên đánh giá của người dùng hoặc đề xuất ngẫu nhiên không đáp ứng được nhu cầu cá nhân hóa cao của người dùng.</w:t>
+          <w:rFonts w:hint="default" w:ascii="Times New Roman" w:hAnsi="Times New Roman" w:cs="Times New Roman"/>
+          <w:b w:val="0"/>
+          <w:bCs/>
+          <w:color w:val="000000"/>
+          <w:sz w:val="26"/>
+          <w:szCs w:val="26"/>
+          <w:lang w:val="en-US"/>
+        </w:rPr>
+        <w:t>Hệ thống đề xuất phim đóng vai trò quan trọng trong việc cung cấp trải nghiệm tốt hơn cho người dùng bằng cách gợi ý những bộ phim phù hợp với sở thích cá nhân. Với sự gia tăng nhanh chóng của các bộ phim và nội dung số, người dùng thường gặp khó khăn trong việc chọn lựa phim để xem. Các phương pháp truyền thống như dựa trên đánh giá của người dùng hoặc đề xuất ngẫu nhiên không đáp ứng được nhu cầu cá nhân hóa cao của người dùng.</w:t>
       </w:r>
     </w:p>
     <w:p>
@@ -1134,7 +1134,7 @@
         <w:jc w:val="both"/>
         <w:textAlignment w:val="auto"/>
         <w:rPr>
-          <w:rFonts w:hint="default"/>
+          <w:rFonts w:hint="default" w:ascii="Times New Roman" w:hAnsi="Times New Roman" w:cs="Times New Roman"/>
           <w:b w:val="0"/>
           <w:bCs/>
           <w:color w:val="000000"/>
@@ -1145,15 +1145,39 @@
       </w:pPr>
       <w:r>
         <w:rPr>
-          <w:rFonts w:hint="default"/>
-          <w:b w:val="0"/>
-          <w:bCs/>
-          <w:color w:val="000000"/>
-          <w:sz w:val="26"/>
-          <w:szCs w:val="26"/>
-          <w:lang w:val="en-US"/>
-        </w:rPr>
-        <w:t xml:space="preserve">Ngày nay, với sự phát triển của công nghệ thông tin, học máy và xử lý ngôn ngữ tự nhiên, nhiều phương pháp mới đã được áp dụng để giải quyết vấn đề này. Một trong những phương pháp hiệu quả là sử dụng TF-IDF (Term Frequency-Inverse Document Frequency) để xây dựng bộ hồ sơ cho từng phim, giúp phân tích và gợi ý phim dựa trên nội dung. </w:t>
+          <w:rFonts w:hint="default" w:ascii="Times New Roman" w:hAnsi="Times New Roman" w:cs="Times New Roman"/>
+          <w:b w:val="0"/>
+          <w:bCs/>
+          <w:color w:val="000000"/>
+          <w:sz w:val="26"/>
+          <w:szCs w:val="26"/>
+          <w:lang w:val="en-US"/>
+        </w:rPr>
+        <w:t xml:space="preserve">Ngày nay, với sự phát triển của công nghệ thông tin, học máy và xử lý ngôn ngữ tự nhiên, nhiều phương pháp mới đã được áp dụng để giải quyết vấn đề này. </w:t>
+      </w:r>
+      <w:r>
+        <w:rPr>
+          <w:rFonts w:hint="default" w:ascii="Times New Roman" w:hAnsi="Times New Roman"/>
+          <w:b w:val="0"/>
+          <w:bCs/>
+          <w:color w:val="000000"/>
+          <w:sz w:val="26"/>
+          <w:szCs w:val="26"/>
+          <w:lang w:val="en-US"/>
+        </w:rPr>
+        <w:t>Các phương pháp như Collaborative Filtering (lọc cộng tác) và Content-Based Filtering (lọc dựa trên nội dung) đã chứng minh hiệu quả trong việc cá nhân hóa các đề xuất dựa trên dữ liệu người dùng và nội dung phim. Nghiên cứu và tìm hiểu các phương pháp này không chỉ giúp hiểu rõ hơn về cách chúng hoạt động mà còn mở ra cơ hội ứng dụng chúng vào hệ thống gợi ý phim của riêng mình.</w:t>
+      </w:r>
+      <w:r>
+        <w:rPr>
+          <w:rFonts w:hint="default" w:ascii="Times New Roman" w:hAnsi="Times New Roman" w:cs="Times New Roman"/>
+          <w:b w:val="0"/>
+          <w:bCs/>
+          <w:color w:val="000000"/>
+          <w:sz w:val="26"/>
+          <w:szCs w:val="26"/>
+          <w:lang w:val="en-US"/>
+        </w:rPr>
+        <w:t xml:space="preserve"> </w:t>
       </w:r>
     </w:p>
     <w:p>
@@ -1186,7 +1210,7 @@
         <w:jc w:val="both"/>
         <w:textAlignment w:val="auto"/>
         <w:rPr>
-          <w:rFonts w:hint="default"/>
+          <w:rFonts w:hint="default" w:ascii="Times New Roman" w:hAnsi="Times New Roman" w:cs="Times New Roman"/>
           <w:b w:val="0"/>
           <w:bCs/>
           <w:color w:val="000000"/>
@@ -1197,15 +1221,15 @@
       </w:pPr>
       <w:r>
         <w:rPr>
-          <w:rFonts w:hint="default"/>
-          <w:b w:val="0"/>
-          <w:bCs/>
-          <w:color w:val="000000"/>
-          <w:sz w:val="26"/>
-          <w:szCs w:val="26"/>
-          <w:lang w:val="en-US"/>
-        </w:rPr>
-        <w:t>Trong đồ án môn học này, chúng em sẽ nghiên cứu và triển khai hệ thống đề xuất phim dựa trên nội dung.</w:t>
+          <w:rFonts w:hint="default" w:ascii="Times New Roman" w:hAnsi="Times New Roman" w:cs="Times New Roman"/>
+          <w:b w:val="0"/>
+          <w:bCs/>
+          <w:color w:val="000000"/>
+          <w:sz w:val="26"/>
+          <w:szCs w:val="26"/>
+          <w:lang w:val="en-US"/>
+        </w:rPr>
+        <w:t>Trong đề tài môn học này, chúng em sẽ nghiên cứu và triển khai hệ thống đề xuất phim dựa trên phương pháp lọc dựa trên nội dung và lọc cộng tác.</w:t>
       </w:r>
     </w:p>
     <w:p>
@@ -1653,7 +1677,7 @@
         <w:jc w:val="both"/>
         <w:textAlignment w:val="auto"/>
         <w:rPr>
-          <w:rFonts w:hint="default"/>
+          <w:rFonts w:hint="default" w:ascii="Times New Roman" w:hAnsi="Times New Roman" w:cs="Times New Roman"/>
           <w:b w:val="0"/>
           <w:bCs/>
           <w:color w:val="000000"/>
@@ -1664,15 +1688,15 @@
       </w:pPr>
       <w:r>
         <w:rPr>
-          <w:rFonts w:hint="default"/>
-          <w:b w:val="0"/>
-          <w:bCs/>
-          <w:color w:val="000000"/>
-          <w:sz w:val="26"/>
-          <w:szCs w:val="26"/>
-          <w:lang w:val="en-US"/>
-        </w:rPr>
-        <w:t>Mục tiêu 1: Hoàn thành báo cáo tổng kết của đề tài</w:t>
+          <w:rFonts w:hint="default" w:ascii="Times New Roman" w:hAnsi="Times New Roman" w:cs="Times New Roman"/>
+          <w:b w:val="0"/>
+          <w:bCs/>
+          <w:color w:val="000000"/>
+          <w:sz w:val="26"/>
+          <w:szCs w:val="26"/>
+          <w:lang w:val="en-US"/>
+        </w:rPr>
+        <w:t>Mục tiêu 1: Thu thập được các dữ liệu về phim cần sử dụng cho đề tài.</w:t>
       </w:r>
     </w:p>
     <w:p>
@@ -1701,7 +1725,7 @@
         <w:jc w:val="both"/>
         <w:textAlignment w:val="auto"/>
         <w:rPr>
-          <w:rFonts w:hint="default"/>
+          <w:rFonts w:hint="default" w:ascii="Times New Roman" w:hAnsi="Times New Roman" w:cs="Times New Roman"/>
           <w:b w:val="0"/>
           <w:bCs/>
           <w:color w:val="000000"/>
@@ -1712,15 +1736,15 @@
       </w:pPr>
       <w:r>
         <w:rPr>
-          <w:rFonts w:hint="default"/>
-          <w:b w:val="0"/>
-          <w:bCs/>
-          <w:color w:val="000000"/>
-          <w:sz w:val="26"/>
-          <w:szCs w:val="26"/>
-          <w:lang w:val="en-US"/>
-        </w:rPr>
-        <w:t>Mục tiêu 2: Thu thập được các dữ liệu về phim cần sử dụng cho đề tài</w:t>
+          <w:rFonts w:hint="default" w:ascii="Times New Roman" w:hAnsi="Times New Roman" w:cs="Times New Roman"/>
+          <w:b w:val="0"/>
+          <w:bCs/>
+          <w:color w:val="000000"/>
+          <w:sz w:val="26"/>
+          <w:szCs w:val="26"/>
+          <w:lang w:val="en-US"/>
+        </w:rPr>
+        <w:t>Mục tiêu 2: Xây dựng được hệ thống đề xuất phim sử dụng phương pháp lọc cộng tác và phương pháp lọc dựa trên nội dung.</w:t>
       </w:r>
     </w:p>
     <w:p>
@@ -1749,18 +1773,18 @@
         <w:jc w:val="both"/>
         <w:textAlignment w:val="auto"/>
         <w:rPr>
-          <w:rFonts w:hint="default"/>
-          <w:b w:val="0"/>
-          <w:bCs/>
-          <w:color w:val="000000"/>
-          <w:sz w:val="26"/>
-          <w:szCs w:val="26"/>
-          <w:lang w:val="en-US"/>
+          <w:rFonts w:hint="default" w:ascii="Times New Roman" w:hAnsi="Times New Roman" w:cs="Times New Roman"/>
+          <w:b w:val="0"/>
+          <w:bCs/>
+          <w:color w:val="000000"/>
+          <w:sz w:val="26"/>
+          <w:szCs w:val="26"/>
+          <w:lang w:val="en-US" w:eastAsia="zh-CN"/>
         </w:rPr>
       </w:pPr>
       <w:r>
         <w:rPr>
-          <w:rFonts w:hint="default"/>
+          <w:rFonts w:hint="default" w:ascii="Times New Roman" w:hAnsi="Times New Roman" w:cs="Times New Roman"/>
           <w:b w:val="0"/>
           <w:bCs/>
           <w:color w:val="000000"/>
@@ -1770,19 +1794,18 @@
         </w:rPr>
         <w:t xml:space="preserve">Mục tiêu 3: </w:t>
       </w:r>
-      <w:bookmarkStart w:id="0" w:name="_GoBack"/>
-      <w:bookmarkEnd w:id="0"/>
-      <w:r>
-        <w:rPr>
-          <w:rFonts w:hint="default"/>
-          <w:b w:val="0"/>
-          <w:bCs/>
-          <w:color w:val="000000"/>
-          <w:sz w:val="26"/>
-          <w:szCs w:val="26"/>
-          <w:lang w:val="en-US"/>
-        </w:rPr>
-        <w:t xml:space="preserve">Xây dựng được hệ thống đề xuất phim sử dụng phương pháp lọc cộng tác dựa trên nội dung sử dụng TF-IDF. </w:t>
+      <w:r>
+        <w:rPr>
+          <w:rFonts w:hint="default" w:ascii="Times New Roman" w:hAnsi="Times New Roman" w:eastAsia="Calibri" w:cs="Times New Roman"/>
+          <w:b w:val="0"/>
+          <w:bCs/>
+          <w:color w:val="000000"/>
+          <w:kern w:val="0"/>
+          <w:sz w:val="26"/>
+          <w:szCs w:val="26"/>
+          <w:lang w:val="en-US" w:eastAsia="zh-CN" w:bidi="ar"/>
+        </w:rPr>
+        <w:t>Hoàn thành báo cáo tổng kết của đề tài.</w:t>
       </w:r>
     </w:p>
     <w:p>
@@ -1826,7 +1849,19 @@
           <w:szCs w:val="26"/>
           <w:lang w:val="vi-VN"/>
         </w:rPr>
-        <w:t>KẾT QUẢ DỰ KIẾN</w:t>
+        <w:t>KẾT</w:t>
+      </w:r>
+      <w:bookmarkStart w:id="0" w:name="_GoBack"/>
+      <w:bookmarkEnd w:id="0"/>
+      <w:r>
+        <w:rPr>
+          <w:b/>
+          <w:color w:val="000000"/>
+          <w:sz w:val="26"/>
+          <w:szCs w:val="26"/>
+          <w:lang w:val="vi-VN"/>
+        </w:rPr>
+        <w:t xml:space="preserve"> QUẢ DỰ KIẾN</w:t>
       </w:r>
     </w:p>
     <w:p>
@@ -1874,7 +1909,7 @@
           <w:szCs w:val="26"/>
           <w:lang w:val="en-US"/>
         </w:rPr>
-        <w:t>- Xây dựng được hệ thống đề xuất phim hoàn chỉnh và chạy được trên giao diện website.</w:t>
+        <w:t>Xây dựng được hệ thống đề xuất phim hoàn chỉnh và chạy được trên giao diện website.</w:t>
       </w:r>
     </w:p>
     <w:p>
@@ -2361,7 +2396,7 @@
     <w:lsdException w:uiPriority="99" w:name="HTML Sample"/>
     <w:lsdException w:uiPriority="99" w:name="HTML Typewriter"/>
     <w:lsdException w:uiPriority="99" w:name="HTML Variable"/>
-    <w:lsdException w:uiPriority="99" w:name="Normal Table"/>
+    <w:lsdException w:qFormat="1" w:uiPriority="99" w:name="Normal Table"/>
     <w:lsdException w:uiPriority="99" w:name="annotation subject"/>
     <w:lsdException w:uiPriority="99" w:name="Table Simple 1"/>
     <w:lsdException w:uiPriority="99" w:name="Table Simple 2"/>
@@ -2408,7 +2443,7 @@
     <w:lsdException w:qFormat="1" w:unhideWhenUsed="0" w:uiPriority="0" w:semiHidden="0" w:name="Balloon Text"/>
     <w:lsdException w:qFormat="1" w:unhideWhenUsed="0" w:uiPriority="39" w:semiHidden="0" w:name="Table Grid"/>
     <w:lsdException w:uiPriority="99" w:name="Table Theme"/>
-    <w:lsdException w:unhideWhenUsed="0" w:uiPriority="60" w:semiHidden="0" w:name="Light Shading"/>
+    <w:lsdException w:qFormat="1" w:unhideWhenUsed="0" w:uiPriority="60" w:semiHidden="0" w:name="Light Shading"/>
     <w:lsdException w:unhideWhenUsed="0" w:uiPriority="61" w:semiHidden="0" w:name="Light List"/>
     <w:lsdException w:unhideWhenUsed="0" w:uiPriority="62" w:semiHidden="0" w:name="Light Grid"/>
     <w:lsdException w:unhideWhenUsed="0" w:uiPriority="63" w:semiHidden="0" w:name="Medium Shading 1"/>
@@ -2657,6 +2692,7 @@
     <w:autoRedefine/>
     <w:semiHidden/>
     <w:unhideWhenUsed/>
+    <w:qFormat/>
     <w:uiPriority w:val="99"/>
     <w:tblPr>
       <w:tblCellMar>

</xml_diff>